<commit_message>
Added a couple of points CS308_FolioTracker_Overview.docx
</commit_message>
<xml_diff>
--- a/CS308_FolioTracker_Overview.docx
+++ b/CS308_FolioTracker_Overview.docx
@@ -53,7 +53,23 @@
           <w:sz w:val="24"/>
           <w:szCs w:val="24"/>
         </w:rPr>
-        <w:t xml:space="preserve">The application lets users create and delete portfolios, along with </w:t>
+        <w:t xml:space="preserve">The application lets </w:t>
+      </w:r>
+      <w:r>
+        <w:rPr>
+          <w:rFonts w:cstheme="minorHAnsi"/>
+          <w:sz w:val="24"/>
+          <w:szCs w:val="24"/>
+        </w:rPr>
+        <w:t>the user</w:t>
+      </w:r>
+      <w:r>
+        <w:rPr>
+          <w:rFonts w:cstheme="minorHAnsi"/>
+          <w:sz w:val="24"/>
+          <w:szCs w:val="24"/>
+        </w:rPr>
+        <w:t xml:space="preserve"> create and delete portfolios, along with </w:t>
       </w:r>
       <w:r>
         <w:rPr>
@@ -87,8 +103,6 @@
         </w:rPr>
         <w:t>a stock quote server online</w:t>
       </w:r>
-      <w:bookmarkStart w:id="0" w:name="_GoBack"/>
-      <w:bookmarkEnd w:id="0"/>
       <w:r>
         <w:rPr>
           <w:rFonts w:cstheme="minorHAnsi"/>
@@ -300,7 +314,23 @@
           <w:sz w:val="24"/>
           <w:szCs w:val="24"/>
         </w:rPr>
-        <w:t>allows the user to save folios to disk and open them again.</w:t>
+        <w:t xml:space="preserve">allows the user to save folios to </w:t>
+      </w:r>
+      <w:r>
+        <w:rPr>
+          <w:rFonts w:cstheme="minorHAnsi"/>
+          <w:sz w:val="24"/>
+          <w:szCs w:val="24"/>
+        </w:rPr>
+        <w:t>the file system</w:t>
+      </w:r>
+      <w:r>
+        <w:rPr>
+          <w:rFonts w:cstheme="minorHAnsi"/>
+          <w:sz w:val="24"/>
+          <w:szCs w:val="24"/>
+        </w:rPr>
+        <w:t xml:space="preserve"> and open them again.</w:t>
       </w:r>
       <w:r>
         <w:rPr>
@@ -440,8 +470,26 @@
           <w:sz w:val="24"/>
           <w:szCs w:val="24"/>
         </w:rPr>
-        <w:t>receive details on the creation of a new stock, the editing of a selected stock or to indicate the deletion of a selected stock. A stock is selected for editing or deletion by checking the box in the last column of its entry and clicking one of the buttons.</w:t>
-      </w:r>
+        <w:t>receive details on the creation of a new stock, the editing of a selected stock or to indicate the deletion of a selected stock. A stock is selected for editing or deletion by checking the box</w:t>
+      </w:r>
+      <w:r>
+        <w:rPr>
+          <w:rFonts w:cstheme="minorHAnsi"/>
+          <w:sz w:val="24"/>
+          <w:szCs w:val="24"/>
+        </w:rPr>
+        <w:t>(es)</w:t>
+      </w:r>
+      <w:r>
+        <w:rPr>
+          <w:rFonts w:cstheme="minorHAnsi"/>
+          <w:sz w:val="24"/>
+          <w:szCs w:val="24"/>
+        </w:rPr>
+        <w:t xml:space="preserve"> in the last column of its entry and clicking one of the buttons.</w:t>
+      </w:r>
+      <w:bookmarkStart w:id="0" w:name="_GoBack"/>
+      <w:bookmarkEnd w:id="0"/>
     </w:p>
     <w:sectPr>
       <w:pgSz w:w="11906" w:h="16838"/>
@@ -1001,6 +1049,7 @@
     <w:lsdException w:name="HTML Sample" w:semiHidden="1" w:unhideWhenUsed="1"/>
     <w:lsdException w:name="HTML Typewriter" w:semiHidden="1" w:unhideWhenUsed="1"/>
     <w:lsdException w:name="HTML Variable" w:semiHidden="1" w:unhideWhenUsed="1"/>
+    <w:lsdException w:name="Normal Table" w:semiHidden="1" w:unhideWhenUsed="1"/>
     <w:lsdException w:name="annotation subject" w:semiHidden="1" w:unhideWhenUsed="1"/>
     <w:lsdException w:name="No List" w:semiHidden="1" w:unhideWhenUsed="1"/>
     <w:lsdException w:name="Outline List 1" w:semiHidden="1" w:unhideWhenUsed="1"/>
@@ -1044,8 +1093,10 @@
     <w:lsdException w:name="Table Elegant" w:semiHidden="1" w:unhideWhenUsed="1"/>
     <w:lsdException w:name="Table Professional" w:semiHidden="1" w:unhideWhenUsed="1"/>
     <w:lsdException w:name="Table Subtle 1" w:semiHidden="1" w:unhideWhenUsed="1"/>
+    <w:lsdException w:name="Table Subtle 2" w:semiHidden="1" w:unhideWhenUsed="1"/>
     <w:lsdException w:name="Table Web 1" w:semiHidden="1" w:unhideWhenUsed="1"/>
     <w:lsdException w:name="Table Web 2" w:semiHidden="1" w:unhideWhenUsed="1"/>
+    <w:lsdException w:name="Table Web 3" w:semiHidden="1" w:unhideWhenUsed="1"/>
     <w:lsdException w:name="Balloon Text" w:semiHidden="1" w:unhideWhenUsed="1"/>
     <w:lsdException w:name="Table Grid" w:uiPriority="39"/>
     <w:lsdException w:name="Table Theme" w:semiHidden="1" w:unhideWhenUsed="1"/>

</xml_diff>